<commit_message>
Removed comments on both documents
</commit_message>
<xml_diff>
--- a/docassemble/sutt0142/data/templates/DocAssemble_Form1.docx
+++ b/docassemble/sutt0142/data/templates/DocAssemble_Form1.docx
@@ -38,8 +38,29 @@
       <w:pPr>
         <w:pStyle w:val="FED1"/>
       </w:pPr>
-      <w:r>
-        <w:t>{{ fa_name }} v {{ fr_name }}</w:t>
+      <w:proofErr w:type="gramStart"/>
+      <w:r>
+        <w:t xml:space="preserve">{{ </w:t>
+      </w:r>
+      <w:proofErr w:type="spellStart"/>
+      <w:r>
+        <w:t>fa</w:t>
+      </w:r>
+      <w:proofErr w:type="gramEnd"/>
+      <w:r>
+        <w:t>_name</w:t>
+      </w:r>
+      <w:proofErr w:type="spellEnd"/>
+      <w:r>
+        <w:t xml:space="preserve"> }} v {{ </w:t>
+      </w:r>
+      <w:proofErr w:type="spellStart"/>
+      <w:r>
+        <w:t>fr_name</w:t>
+      </w:r>
+      <w:proofErr w:type="spellEnd"/>
+      <w:r>
+        <w:t xml:space="preserve"> }}</w:t>
       </w:r>
     </w:p>
     <w:p>
@@ -62,8 +83,6 @@
         </w:rPr>
         <w:tab/>
       </w:r>
-      <w:commentRangeStart w:id="0"/>
-      <w:commentRangeStart w:id="1"/>
       <w:r>
         <w:fldChar w:fldCharType="begin">
           <w:ffData>
@@ -113,20 +132,6 @@
       <w:r>
         <w:fldChar w:fldCharType="end"/>
       </w:r>
-      <w:commentRangeEnd w:id="0"/>
-      <w:r>
-        <w:rPr>
-          <w:rStyle w:val="CommentReference"/>
-        </w:rPr>
-        <w:commentReference w:id="0"/>
-      </w:r>
-      <w:commentRangeEnd w:id="1"/>
-      <w:r>
-        <w:rPr>
-          <w:rStyle w:val="CommentReference"/>
-        </w:rPr>
-        <w:commentReference w:id="1"/>
-      </w:r>
       <w:r>
         <w:rPr>
           <w:color w:val="000000"/>
@@ -216,11 +221,33 @@
         </w:rPr>
         <w:t xml:space="preserve">: </w:t>
       </w:r>
-      <w:r>
-        <w:rPr>
-          <w:szCs w:val="22"/>
-        </w:rPr>
-        <w:t>{{ a_state }}</w:t>
+      <w:proofErr w:type="gramStart"/>
+      <w:r>
+        <w:rPr>
+          <w:szCs w:val="22"/>
+        </w:rPr>
+        <w:t xml:space="preserve">{{ </w:t>
+      </w:r>
+      <w:proofErr w:type="spellStart"/>
+      <w:r>
+        <w:rPr>
+          <w:szCs w:val="22"/>
+        </w:rPr>
+        <w:t>a</w:t>
+      </w:r>
+      <w:proofErr w:type="gramEnd"/>
+      <w:r>
+        <w:rPr>
+          <w:szCs w:val="22"/>
+        </w:rPr>
+        <w:t>_state</w:t>
+      </w:r>
+      <w:proofErr w:type="spellEnd"/>
+      <w:r>
+        <w:rPr>
+          <w:szCs w:val="22"/>
+        </w:rPr>
+        <w:t xml:space="preserve"> }}</w:t>
       </w:r>
     </w:p>
     <w:p>
@@ -242,11 +269,33 @@
         </w:rPr>
         <w:t xml:space="preserve">: </w:t>
       </w:r>
-      <w:r>
-        <w:rPr>
-          <w:szCs w:val="22"/>
-        </w:rPr>
-        <w:t>{{ di_vision }}</w:t>
+      <w:proofErr w:type="gramStart"/>
+      <w:r>
+        <w:rPr>
+          <w:szCs w:val="22"/>
+        </w:rPr>
+        <w:t xml:space="preserve">{{ </w:t>
+      </w:r>
+      <w:proofErr w:type="spellStart"/>
+      <w:r>
+        <w:rPr>
+          <w:szCs w:val="22"/>
+        </w:rPr>
+        <w:t>di</w:t>
+      </w:r>
+      <w:proofErr w:type="gramEnd"/>
+      <w:r>
+        <w:rPr>
+          <w:szCs w:val="22"/>
+        </w:rPr>
+        <w:t>_vision</w:t>
+      </w:r>
+      <w:proofErr w:type="spellEnd"/>
+      <w:r>
+        <w:rPr>
+          <w:szCs w:val="22"/>
+        </w:rPr>
+        <w:t xml:space="preserve"> }}</w:t>
       </w:r>
     </w:p>
     <w:p>
@@ -263,12 +312,37 @@
           <w:szCs w:val="22"/>
         </w:rPr>
       </w:pPr>
+      <w:proofErr w:type="gramStart"/>
       <w:r>
         <w:rPr>
           <w:b/>
           <w:szCs w:val="22"/>
         </w:rPr>
-        <w:t>{{ fa_name }}</w:t>
+        <w:t xml:space="preserve">{{ </w:t>
+      </w:r>
+      <w:proofErr w:type="spellStart"/>
+      <w:r>
+        <w:rPr>
+          <w:b/>
+          <w:szCs w:val="22"/>
+        </w:rPr>
+        <w:t>fa</w:t>
+      </w:r>
+      <w:proofErr w:type="gramEnd"/>
+      <w:r>
+        <w:rPr>
+          <w:b/>
+          <w:szCs w:val="22"/>
+        </w:rPr>
+        <w:t>_name</w:t>
+      </w:r>
+      <w:proofErr w:type="spellEnd"/>
+      <w:r>
+        <w:rPr>
+          <w:b/>
+          <w:szCs w:val="22"/>
+        </w:rPr>
+        <w:t xml:space="preserve"> }}</w:t>
       </w:r>
     </w:p>
     <w:p>
@@ -287,12 +361,37 @@
           <w:szCs w:val="22"/>
         </w:rPr>
       </w:pPr>
+      <w:proofErr w:type="gramStart"/>
       <w:r>
         <w:rPr>
           <w:b/>
           <w:szCs w:val="22"/>
         </w:rPr>
-        <w:t>{{ fr_name }}</w:t>
+        <w:t xml:space="preserve">{{ </w:t>
+      </w:r>
+      <w:proofErr w:type="spellStart"/>
+      <w:r>
+        <w:rPr>
+          <w:b/>
+          <w:szCs w:val="22"/>
+        </w:rPr>
+        <w:t>fr</w:t>
+      </w:r>
+      <w:proofErr w:type="gramEnd"/>
+      <w:r>
+        <w:rPr>
+          <w:b/>
+          <w:szCs w:val="22"/>
+        </w:rPr>
+        <w:t>_name</w:t>
+      </w:r>
+      <w:proofErr w:type="spellEnd"/>
+      <w:r>
+        <w:rPr>
+          <w:b/>
+          <w:szCs w:val="22"/>
+        </w:rPr>
+        <w:t xml:space="preserve"> }}</w:t>
       </w:r>
       <w:r>
         <w:rPr>
@@ -329,53 +428,90 @@
       <w:r>
         <w:t xml:space="preserve">Date: </w:t>
       </w:r>
+      <w:proofErr w:type="gramStart"/>
       <w:r>
         <w:t xml:space="preserve">{{ </w:t>
       </w:r>
+      <w:proofErr w:type="spellStart"/>
       <w:r>
         <w:t>day</w:t>
       </w:r>
-      <w:r>
-        <w:t>_of(d_ate)</w:t>
-      </w:r>
-      <w:r>
-        <w:t xml:space="preserve"> }}</w:t>
+      <w:proofErr w:type="gramEnd"/>
+      <w:r>
+        <w:t>_of</w:t>
+      </w:r>
+      <w:proofErr w:type="spellEnd"/>
+      <w:r>
+        <w:t>(</w:t>
+      </w:r>
+      <w:proofErr w:type="spellStart"/>
+      <w:r>
+        <w:t>d_ate</w:t>
+      </w:r>
+      <w:proofErr w:type="spellEnd"/>
+      <w:r>
+        <w:t>)</w:t>
+      </w:r>
+      <w:r>
+        <w:t xml:space="preserve"> }} {{ </w:t>
+      </w:r>
+      <w:proofErr w:type="spellStart"/>
+      <w:r>
+        <w:t>month</w:t>
+      </w:r>
+      <w:r>
+        <w:t>_of</w:t>
+      </w:r>
+      <w:proofErr w:type="spellEnd"/>
+      <w:r>
+        <w:t>(</w:t>
+      </w:r>
+      <w:proofErr w:type="spellStart"/>
+      <w:r>
+        <w:t>d_ate</w:t>
+      </w:r>
+      <w:proofErr w:type="spellEnd"/>
+      <w:r>
+        <w:t>,</w:t>
       </w:r>
       <w:r>
         <w:t xml:space="preserve"> </w:t>
       </w:r>
       <w:r>
+        <w:t xml:space="preserve"> </w:t>
+      </w:r>
+      <w:proofErr w:type="spellStart"/>
+      <w:r>
+        <w:t>as_word</w:t>
+      </w:r>
+      <w:proofErr w:type="spellEnd"/>
+      <w:r>
+        <w:t>=True</w:t>
+      </w:r>
+      <w:r>
+        <w:t>)</w:t>
+      </w:r>
+      <w:r>
+        <w:t xml:space="preserve"> }} </w:t>
+      </w:r>
+      <w:r>
         <w:t xml:space="preserve">{{ </w:t>
       </w:r>
-      <w:r>
-        <w:t>month</w:t>
-      </w:r>
-      <w:r>
-        <w:t>_of(d_ate</w:t>
-      </w:r>
-      <w:r>
-        <w:t>,</w:t>
-      </w:r>
-      <w:r>
-        <w:t xml:space="preserve"> </w:t>
-      </w:r>
-      <w:r>
-        <w:t xml:space="preserve"> as_word=True</w:t>
-      </w:r>
+      <w:proofErr w:type="spellStart"/>
+      <w:r>
+        <w:t>year_of</w:t>
+      </w:r>
+      <w:proofErr w:type="spellEnd"/>
+      <w:r>
+        <w:t>(</w:t>
+      </w:r>
+      <w:proofErr w:type="spellStart"/>
+      <w:r>
+        <w:t>d_ate</w:t>
+      </w:r>
+      <w:proofErr w:type="spellEnd"/>
       <w:r>
         <w:t>)</w:t>
-      </w:r>
-      <w:r>
-        <w:t xml:space="preserve"> }}</w:t>
-      </w:r>
-      <w:r>
-        <w:t xml:space="preserve"> </w:t>
-      </w:r>
-      <w:r>
-        <w:t xml:space="preserve">{{ </w:t>
-      </w:r>
-      <w:r>
-        <w:t>year_of(d_ate)</w:t>
       </w:r>
       <w:r>
         <w:t xml:space="preserve"> </w:t>
@@ -427,8 +563,21 @@
             <w:r>
               <w:t xml:space="preserve">Signed by </w:t>
             </w:r>
+            <w:proofErr w:type="gramStart"/>
             <w:r>
-              <w:t>{{ sb_name }}</w:t>
+              <w:t xml:space="preserve">{{ </w:t>
+            </w:r>
+            <w:proofErr w:type="spellStart"/>
+            <w:r>
+              <w:t>sb</w:t>
+            </w:r>
+            <w:proofErr w:type="gramEnd"/>
+            <w:r>
+              <w:t>_name</w:t>
+            </w:r>
+            <w:proofErr w:type="spellEnd"/>
+            <w:r>
+              <w:t xml:space="preserve"> }}</w:t>
             </w:r>
           </w:p>
           <w:p>
@@ -436,8 +585,21 @@
               <w:keepNext/>
               <w:keepLines/>
             </w:pPr>
+            <w:proofErr w:type="gramStart"/>
             <w:r>
-              <w:t>{{ signed_by }}</w:t>
+              <w:t xml:space="preserve">{{ </w:t>
+            </w:r>
+            <w:proofErr w:type="spellStart"/>
+            <w:r>
+              <w:t>signed</w:t>
+            </w:r>
+            <w:proofErr w:type="gramEnd"/>
+            <w:r>
+              <w:t>_by</w:t>
+            </w:r>
+            <w:proofErr w:type="spellEnd"/>
+            <w:r>
+              <w:t xml:space="preserve"> }}</w:t>
             </w:r>
           </w:p>
           <w:p>
@@ -455,18 +617,10 @@
       <w:pPr>
         <w:spacing w:before="120"/>
       </w:pPr>
-      <w:commentRangeStart w:id="2"/>
-      <w:commentRangeEnd w:id="2"/>
-      <w:r>
-        <w:rPr>
-          <w:rStyle w:val="CommentReference"/>
-        </w:rPr>
-        <w:commentReference w:id="2"/>
-      </w:r>
     </w:p>
     <w:sectPr>
-      <w:headerReference w:type="default" r:id="rId13"/>
-      <w:footerReference w:type="first" r:id="rId14"/>
+      <w:headerReference w:type="default" r:id="rId10"/>
+      <w:footerReference w:type="first" r:id="rId11"/>
       <w:pgSz w:w="11909" w:h="16834" w:code="9"/>
       <w:pgMar w:top="851" w:right="1134" w:bottom="851" w:left="1418" w:header="851" w:footer="567" w:gutter="0"/>
       <w:pgNumType w:start="1"/>
@@ -475,109 +629,6 @@
     </w:sectPr>
   </w:body>
 </w:document>
-</file>
-
-<file path=word/comments.xml><?xml version="1.0" encoding="utf-8"?>
-<w:comments xmlns:wpc="http://schemas.microsoft.com/office/word/2010/wordprocessingCanvas" xmlns:cx="http://schemas.microsoft.com/office/drawing/2014/chartex" xmlns:cx1="http://schemas.microsoft.com/office/drawing/2015/9/8/chartex" xmlns:cx2="http://schemas.microsoft.com/office/drawing/2015/10/21/chartex" xmlns:cx3="http://schemas.microsoft.com/office/drawing/2016/5/9/chartex" xmlns:cx4="http://schemas.microsoft.com/office/drawing/2016/5/10/chartex" xmlns:cx5="http://schemas.microsoft.com/office/drawing/2016/5/11/chartex" xmlns:cx6="http://schemas.microsoft.com/office/drawing/2016/5/12/chartex" xmlns:cx7="http://schemas.microsoft.com/office/drawing/2016/5/13/chartex" xmlns:cx8="http://schemas.microsoft.com/office/drawing/2016/5/14/chartex" xmlns:mc="http://schemas.openxmlformats.org/markup-compatibility/2006" xmlns:aink="http://schemas.microsoft.com/office/drawing/2016/ink" xmlns:am3d="http://schemas.microsoft.com/office/drawing/2017/model3d" xmlns:o="urn:schemas-microsoft-com:office:office" xmlns:r="http://schemas.openxmlformats.org/officeDocument/2006/relationships" xmlns:m="http://schemas.openxmlformats.org/officeDocument/2006/math" xmlns:v="urn:schemas-microsoft-com:vml" xmlns:wp14="http://schemas.microsoft.com/office/word/2010/wordprocessingDrawing" xmlns:wp="http://schemas.openxmlformats.org/drawingml/2006/wordprocessingDrawing" xmlns:w10="urn:schemas-microsoft-com:office:word" xmlns:w="http://schemas.openxmlformats.org/wordprocessingml/2006/main" xmlns:w14="http://schemas.microsoft.com/office/word/2010/wordml" xmlns:w15="http://schemas.microsoft.com/office/word/2012/wordml" xmlns:w16cex="http://schemas.microsoft.com/office/word/2018/wordml/cex" xmlns:w16cid="http://schemas.microsoft.com/office/word/2016/wordml/cid" xmlns:w16="http://schemas.microsoft.com/office/word/2018/wordml" xmlns:w16se="http://schemas.microsoft.com/office/word/2015/wordml/symex" xmlns:wpg="http://schemas.microsoft.com/office/word/2010/wordprocessingGroup" xmlns:wpi="http://schemas.microsoft.com/office/word/2010/wordprocessingInk" xmlns:wne="http://schemas.microsoft.com/office/word/2006/wordml" xmlns:wps="http://schemas.microsoft.com/office/word/2010/wordprocessingShape" mc:Ignorable="w14 w15 w16se w16cid w16 w16cex wp14">
-  <w:comment w:id="0" w:author="Author" w:initials="A">
-    <w:p>
-      <w:pPr>
-        <w:pStyle w:val="CommentText"/>
-      </w:pPr>
-      <w:r>
-        <w:rPr>
-          <w:rStyle w:val="CommentReference"/>
-        </w:rPr>
-        <w:annotationRef/>
-      </w:r>
-      <w:r>
-        <w:t>You do not need to put anything here</w:t>
-      </w:r>
-    </w:p>
-  </w:comment>
-  <w:comment w:id="1" w:author="Author" w:initials="A">
-    <w:p>
-      <w:pPr>
-        <w:pStyle w:val="CommentText"/>
-      </w:pPr>
-      <w:r>
-        <w:rPr>
-          <w:rStyle w:val="CommentReference"/>
-        </w:rPr>
-        <w:annotationRef/>
-      </w:r>
-    </w:p>
-  </w:comment>
-  <w:comment w:id="2" w:author="Author" w:initials="A">
-    <w:p>
-      <w:pPr>
-        <w:pStyle w:val="CommentText"/>
-        <w:rPr>
-          <w:b/>
-          <w:bCs/>
-        </w:rPr>
-      </w:pPr>
-    </w:p>
-    <w:p>
-      <w:pPr>
-        <w:pStyle w:val="CommentText"/>
-        <w:rPr>
-          <w:b/>
-          <w:bCs/>
-        </w:rPr>
-      </w:pPr>
-      <w:r>
-        <w:rPr>
-          <w:rStyle w:val="CommentReference"/>
-        </w:rPr>
-        <w:annotationRef/>
-      </w:r>
-      <w:r>
-        <w:rPr>
-          <w:b/>
-          <w:bCs/>
-        </w:rPr>
-        <w:t>Comments relating to the footnotes</w:t>
-      </w:r>
-    </w:p>
-    <w:p>
-      <w:pPr>
-        <w:pStyle w:val="CommentText"/>
-      </w:pPr>
-      <w:r>
-        <w:t>Y</w:t>
-      </w:r>
-      <w:r>
-        <w:t>ou may assume that</w:t>
-      </w:r>
-      <w:r>
-        <w:t xml:space="preserve"> </w:t>
-      </w:r>
-      <w:r>
-        <w:t>the lawyer that represents the user is the lawyer that prepared this form</w:t>
-      </w:r>
-      <w:r>
-        <w:t>.</w:t>
-      </w:r>
-    </w:p>
-  </w:comment>
-</w:comments>
-</file>
-
-<file path=word/commentsExtended.xml><?xml version="1.0" encoding="utf-8"?>
-<w15:commentsEx xmlns:wpc="http://schemas.microsoft.com/office/word/2010/wordprocessingCanvas" xmlns:cx="http://schemas.microsoft.com/office/drawing/2014/chartex" xmlns:cx1="http://schemas.microsoft.com/office/drawing/2015/9/8/chartex" xmlns:cx2="http://schemas.microsoft.com/office/drawing/2015/10/21/chartex" xmlns:cx3="http://schemas.microsoft.com/office/drawing/2016/5/9/chartex" xmlns:cx4="http://schemas.microsoft.com/office/drawing/2016/5/10/chartex" xmlns:cx5="http://schemas.microsoft.com/office/drawing/2016/5/11/chartex" xmlns:cx6="http://schemas.microsoft.com/office/drawing/2016/5/12/chartex" xmlns:cx7="http://schemas.microsoft.com/office/drawing/2016/5/13/chartex" xmlns:cx8="http://schemas.microsoft.com/office/drawing/2016/5/14/chartex" xmlns:mc="http://schemas.openxmlformats.org/markup-compatibility/2006" xmlns:aink="http://schemas.microsoft.com/office/drawing/2016/ink" xmlns:am3d="http://schemas.microsoft.com/office/drawing/2017/model3d" xmlns:o="urn:schemas-microsoft-com:office:office" xmlns:r="http://schemas.openxmlformats.org/officeDocument/2006/relationships" xmlns:m="http://schemas.openxmlformats.org/officeDocument/2006/math" xmlns:v="urn:schemas-microsoft-com:vml" xmlns:wp14="http://schemas.microsoft.com/office/word/2010/wordprocessingDrawing" xmlns:wp="http://schemas.openxmlformats.org/drawingml/2006/wordprocessingDrawing" xmlns:w10="urn:schemas-microsoft-com:office:word" xmlns:w="http://schemas.openxmlformats.org/wordprocessingml/2006/main" xmlns:w14="http://schemas.microsoft.com/office/word/2010/wordml" xmlns:w15="http://schemas.microsoft.com/office/word/2012/wordml" xmlns:w16cex="http://schemas.microsoft.com/office/word/2018/wordml/cex" xmlns:w16cid="http://schemas.microsoft.com/office/word/2016/wordml/cid" xmlns:w16="http://schemas.microsoft.com/office/word/2018/wordml" xmlns:w16se="http://schemas.microsoft.com/office/word/2015/wordml/symex" xmlns:wpg="http://schemas.microsoft.com/office/word/2010/wordprocessingGroup" xmlns:wpi="http://schemas.microsoft.com/office/word/2010/wordprocessingInk" xmlns:wne="http://schemas.microsoft.com/office/word/2006/wordml" xmlns:wps="http://schemas.microsoft.com/office/word/2010/wordprocessingShape" mc:Ignorable="w14 w15 w16se w16cid w16 w16cex wp14">
-  <w15:commentEx w15:paraId="3563AAF9" w15:done="0"/>
-  <w15:commentEx w15:paraId="4823A17A" w15:paraIdParent="3563AAF9" w15:done="0"/>
-  <w15:commentEx w15:paraId="7307766F" w15:done="0"/>
-</w15:commentsEx>
-</file>
-
-<file path=word/commentsIds.xml><?xml version="1.0" encoding="utf-8"?>
-<w16cid:commentsIds xmlns:wpc="http://schemas.microsoft.com/office/word/2010/wordprocessingCanvas" xmlns:cx="http://schemas.microsoft.com/office/drawing/2014/chartex" xmlns:cx1="http://schemas.microsoft.com/office/drawing/2015/9/8/chartex" xmlns:cx2="http://schemas.microsoft.com/office/drawing/2015/10/21/chartex" xmlns:cx3="http://schemas.microsoft.com/office/drawing/2016/5/9/chartex" xmlns:cx4="http://schemas.microsoft.com/office/drawing/2016/5/10/chartex" xmlns:cx5="http://schemas.microsoft.com/office/drawing/2016/5/11/chartex" xmlns:cx6="http://schemas.microsoft.com/office/drawing/2016/5/12/chartex" xmlns:cx7="http://schemas.microsoft.com/office/drawing/2016/5/13/chartex" xmlns:cx8="http://schemas.microsoft.com/office/drawing/2016/5/14/chartex" xmlns:mc="http://schemas.openxmlformats.org/markup-compatibility/2006" xmlns:aink="http://schemas.microsoft.com/office/drawing/2016/ink" xmlns:am3d="http://schemas.microsoft.com/office/drawing/2017/model3d" xmlns:o="urn:schemas-microsoft-com:office:office" xmlns:r="http://schemas.openxmlformats.org/officeDocument/2006/relationships" xmlns:m="http://schemas.openxmlformats.org/officeDocument/2006/math" xmlns:v="urn:schemas-microsoft-com:vml" xmlns:wp14="http://schemas.microsoft.com/office/word/2010/wordprocessingDrawing" xmlns:wp="http://schemas.openxmlformats.org/drawingml/2006/wordprocessingDrawing" xmlns:w10="urn:schemas-microsoft-com:office:word" xmlns:w="http://schemas.openxmlformats.org/wordprocessingml/2006/main" xmlns:w14="http://schemas.microsoft.com/office/word/2010/wordml" xmlns:w15="http://schemas.microsoft.com/office/word/2012/wordml" xmlns:w16cex="http://schemas.microsoft.com/office/word/2018/wordml/cex" xmlns:w16cid="http://schemas.microsoft.com/office/word/2016/wordml/cid" xmlns:w16="http://schemas.microsoft.com/office/word/2018/wordml" xmlns:w16se="http://schemas.microsoft.com/office/word/2015/wordml/symex" xmlns:wpg="http://schemas.microsoft.com/office/word/2010/wordprocessingGroup" xmlns:wpi="http://schemas.microsoft.com/office/word/2010/wordprocessingInk" xmlns:wne="http://schemas.microsoft.com/office/word/2006/wordml" xmlns:wps="http://schemas.microsoft.com/office/word/2010/wordprocessingShape" mc:Ignorable="w14 w15 w16se w16cid w16 w16cex wp14">
-  <w16cid:commentId w16cid:paraId="3563AAF9" w16cid:durableId="22BAE07F"/>
-  <w16cid:commentId w16cid:paraId="4823A17A" w16cid:durableId="23FA1773"/>
-  <w16cid:commentId w16cid:paraId="7307766F" w16cid:durableId="22BADF5D"/>
-</w16cid:commentsIds>
 </file>
 
 <file path=word/endnotes.xml><?xml version="1.0" encoding="utf-8"?>
@@ -700,14 +751,45 @@
               <w:lang w:val="en-GB"/>
             </w:rPr>
           </w:pPr>
-          <w:r>
-            <w:rPr>
-              <w:bCs/>
-              <w:sz w:val="18"/>
-              <w:szCs w:val="18"/>
-              <w:lang w:val="en-GB"/>
-            </w:rPr>
-            <w:t>{{ b_name }}</w:t>
+          <w:proofErr w:type="gramStart"/>
+          <w:r>
+            <w:rPr>
+              <w:bCs/>
+              <w:sz w:val="18"/>
+              <w:szCs w:val="18"/>
+              <w:lang w:val="en-GB"/>
+            </w:rPr>
+            <w:t xml:space="preserve">{{ </w:t>
+          </w:r>
+          <w:proofErr w:type="spellStart"/>
+          <w:r>
+            <w:rPr>
+              <w:bCs/>
+              <w:sz w:val="18"/>
+              <w:szCs w:val="18"/>
+              <w:lang w:val="en-GB"/>
+            </w:rPr>
+            <w:t>b</w:t>
+          </w:r>
+          <w:proofErr w:type="gramEnd"/>
+          <w:r>
+            <w:rPr>
+              <w:bCs/>
+              <w:sz w:val="18"/>
+              <w:szCs w:val="18"/>
+              <w:lang w:val="en-GB"/>
+            </w:rPr>
+            <w:t>_name</w:t>
+          </w:r>
+          <w:proofErr w:type="spellEnd"/>
+          <w:r>
+            <w:rPr>
+              <w:bCs/>
+              <w:sz w:val="18"/>
+              <w:szCs w:val="18"/>
+              <w:lang w:val="en-GB"/>
+            </w:rPr>
+            <w:t xml:space="preserve"> }}</w:t>
           </w:r>
         </w:p>
       </w:tc>
@@ -782,6 +864,7 @@
               <w:lang w:val="en-GB"/>
             </w:rPr>
           </w:pPr>
+          <w:proofErr w:type="gramStart"/>
           <w:r>
             <w:rPr>
               <w:bCs/>
@@ -789,7 +872,37 @@
               <w:szCs w:val="20"/>
               <w:lang w:val="en-GB"/>
             </w:rPr>
-            <w:t>{{ p_name }}</w:t>
+            <w:t xml:space="preserve">{{ </w:t>
+          </w:r>
+          <w:proofErr w:type="spellStart"/>
+          <w:r>
+            <w:rPr>
+              <w:bCs/>
+              <w:sz w:val="20"/>
+              <w:szCs w:val="20"/>
+              <w:lang w:val="en-GB"/>
+            </w:rPr>
+            <w:t>p</w:t>
+          </w:r>
+          <w:proofErr w:type="gramEnd"/>
+          <w:r>
+            <w:rPr>
+              <w:bCs/>
+              <w:sz w:val="20"/>
+              <w:szCs w:val="20"/>
+              <w:lang w:val="en-GB"/>
+            </w:rPr>
+            <w:t>_name</w:t>
+          </w:r>
+          <w:proofErr w:type="spellEnd"/>
+          <w:r>
+            <w:rPr>
+              <w:bCs/>
+              <w:sz w:val="20"/>
+              <w:szCs w:val="20"/>
+              <w:lang w:val="en-GB"/>
+            </w:rPr>
+            <w:t xml:space="preserve"> }}</w:t>
           </w:r>
         </w:p>
       </w:tc>
@@ -884,34 +997,76 @@
               <w:lang w:val="en-GB"/>
             </w:rPr>
           </w:pPr>
-          <w:r>
-            <w:rPr>
-              <w:bCs/>
-              <w:sz w:val="18"/>
-              <w:szCs w:val="18"/>
-              <w:lang w:val="en-GB"/>
-            </w:rPr>
-            <w:t>lf_applicable == ‘Yes’ %}</w:t>
-          </w:r>
-        </w:p>
-        <w:p>
-          <w:pPr>
-            <w:spacing w:before="20"/>
-            <w:rPr>
-              <w:bCs/>
-              <w:sz w:val="18"/>
-              <w:szCs w:val="18"/>
-              <w:lang w:val="en-GB"/>
-            </w:rPr>
-          </w:pPr>
-          <w:r>
-            <w:rPr>
-              <w:bCs/>
-              <w:sz w:val="18"/>
-              <w:szCs w:val="18"/>
-              <w:lang w:val="en-GB"/>
-            </w:rPr>
-            <w:t>{{ lf_name }}</w:t>
+          <w:proofErr w:type="spellStart"/>
+          <w:r>
+            <w:rPr>
+              <w:bCs/>
+              <w:sz w:val="18"/>
+              <w:szCs w:val="18"/>
+              <w:lang w:val="en-GB"/>
+            </w:rPr>
+            <w:t>lf_applicable</w:t>
+          </w:r>
+          <w:proofErr w:type="spellEnd"/>
+          <w:r>
+            <w:rPr>
+              <w:bCs/>
+              <w:sz w:val="18"/>
+              <w:szCs w:val="18"/>
+              <w:lang w:val="en-GB"/>
+            </w:rPr>
+            <w:t xml:space="preserve"> == ‘Yes’ %}</w:t>
+          </w:r>
+        </w:p>
+        <w:p>
+          <w:pPr>
+            <w:spacing w:before="20"/>
+            <w:rPr>
+              <w:bCs/>
+              <w:sz w:val="18"/>
+              <w:szCs w:val="18"/>
+              <w:lang w:val="en-GB"/>
+            </w:rPr>
+          </w:pPr>
+          <w:proofErr w:type="gramStart"/>
+          <w:r>
+            <w:rPr>
+              <w:bCs/>
+              <w:sz w:val="18"/>
+              <w:szCs w:val="18"/>
+              <w:lang w:val="en-GB"/>
+            </w:rPr>
+            <w:t xml:space="preserve">{{ </w:t>
+          </w:r>
+          <w:proofErr w:type="spellStart"/>
+          <w:r>
+            <w:rPr>
+              <w:bCs/>
+              <w:sz w:val="18"/>
+              <w:szCs w:val="18"/>
+              <w:lang w:val="en-GB"/>
+            </w:rPr>
+            <w:t>lf</w:t>
+          </w:r>
+          <w:proofErr w:type="gramEnd"/>
+          <w:r>
+            <w:rPr>
+              <w:bCs/>
+              <w:sz w:val="18"/>
+              <w:szCs w:val="18"/>
+              <w:lang w:val="en-GB"/>
+            </w:rPr>
+            <w:t>_name</w:t>
+          </w:r>
+          <w:proofErr w:type="spellEnd"/>
+          <w:r>
+            <w:rPr>
+              <w:bCs/>
+              <w:sz w:val="18"/>
+              <w:szCs w:val="18"/>
+              <w:lang w:val="en-GB"/>
+            </w:rPr>
+            <w:t xml:space="preserve"> }}</w:t>
           </w:r>
         </w:p>
         <w:p>
@@ -1039,34 +1194,76 @@
               <w:lang w:val="en-GB"/>
             </w:rPr>
           </w:pPr>
-          <w:r>
-            <w:rPr>
-              <w:bCs/>
-              <w:sz w:val="18"/>
-              <w:szCs w:val="18"/>
-              <w:lang w:val="en-GB"/>
-            </w:rPr>
-            <w:t>lf_applicable == ‘Yes’ %}</w:t>
-          </w:r>
-        </w:p>
-        <w:p>
-          <w:pPr>
-            <w:spacing w:before="20"/>
-            <w:rPr>
-              <w:bCs/>
-              <w:sz w:val="18"/>
-              <w:szCs w:val="18"/>
-              <w:lang w:val="en-GB"/>
-            </w:rPr>
-          </w:pPr>
-          <w:r>
-            <w:rPr>
-              <w:bCs/>
-              <w:sz w:val="18"/>
-              <w:szCs w:val="18"/>
-              <w:lang w:val="en-GB"/>
-            </w:rPr>
-            <w:t>{{ t_number }}</w:t>
+          <w:proofErr w:type="spellStart"/>
+          <w:r>
+            <w:rPr>
+              <w:bCs/>
+              <w:sz w:val="18"/>
+              <w:szCs w:val="18"/>
+              <w:lang w:val="en-GB"/>
+            </w:rPr>
+            <w:t>lf_applicable</w:t>
+          </w:r>
+          <w:proofErr w:type="spellEnd"/>
+          <w:r>
+            <w:rPr>
+              <w:bCs/>
+              <w:sz w:val="18"/>
+              <w:szCs w:val="18"/>
+              <w:lang w:val="en-GB"/>
+            </w:rPr>
+            <w:t xml:space="preserve"> == ‘Yes’ %}</w:t>
+          </w:r>
+        </w:p>
+        <w:p>
+          <w:pPr>
+            <w:spacing w:before="20"/>
+            <w:rPr>
+              <w:bCs/>
+              <w:sz w:val="18"/>
+              <w:szCs w:val="18"/>
+              <w:lang w:val="en-GB"/>
+            </w:rPr>
+          </w:pPr>
+          <w:proofErr w:type="gramStart"/>
+          <w:r>
+            <w:rPr>
+              <w:bCs/>
+              <w:sz w:val="18"/>
+              <w:szCs w:val="18"/>
+              <w:lang w:val="en-GB"/>
+            </w:rPr>
+            <w:t xml:space="preserve">{{ </w:t>
+          </w:r>
+          <w:proofErr w:type="spellStart"/>
+          <w:r>
+            <w:rPr>
+              <w:bCs/>
+              <w:sz w:val="18"/>
+              <w:szCs w:val="18"/>
+              <w:lang w:val="en-GB"/>
+            </w:rPr>
+            <w:t>t</w:t>
+          </w:r>
+          <w:proofErr w:type="gramEnd"/>
+          <w:r>
+            <w:rPr>
+              <w:bCs/>
+              <w:sz w:val="18"/>
+              <w:szCs w:val="18"/>
+              <w:lang w:val="en-GB"/>
+            </w:rPr>
+            <w:t>_number</w:t>
+          </w:r>
+          <w:proofErr w:type="spellEnd"/>
+          <w:r>
+            <w:rPr>
+              <w:bCs/>
+              <w:sz w:val="18"/>
+              <w:szCs w:val="18"/>
+              <w:lang w:val="en-GB"/>
+            </w:rPr>
+            <w:t xml:space="preserve"> }}</w:t>
           </w:r>
         </w:p>
         <w:p>
@@ -1194,26 +1391,38 @@
               <w:lang w:val="en-GB"/>
             </w:rPr>
           </w:pPr>
-          <w:r>
-            <w:rPr>
-              <w:bCs/>
-              <w:sz w:val="18"/>
-              <w:szCs w:val="18"/>
-              <w:lang w:val="en-GB"/>
-            </w:rPr>
-            <w:t>lf_applicable == ‘Yes’ %}</w:t>
-          </w:r>
-        </w:p>
-        <w:p>
-          <w:pPr>
-            <w:spacing w:before="20"/>
-            <w:rPr>
-              <w:bCs/>
-              <w:sz w:val="18"/>
-              <w:szCs w:val="18"/>
-              <w:lang w:val="en-GB"/>
-            </w:rPr>
-          </w:pPr>
+          <w:proofErr w:type="spellStart"/>
+          <w:r>
+            <w:rPr>
+              <w:bCs/>
+              <w:sz w:val="18"/>
+              <w:szCs w:val="18"/>
+              <w:lang w:val="en-GB"/>
+            </w:rPr>
+            <w:t>lf_applicable</w:t>
+          </w:r>
+          <w:proofErr w:type="spellEnd"/>
+          <w:r>
+            <w:rPr>
+              <w:bCs/>
+              <w:sz w:val="18"/>
+              <w:szCs w:val="18"/>
+              <w:lang w:val="en-GB"/>
+            </w:rPr>
+            <w:t xml:space="preserve"> == ‘Yes’ %}</w:t>
+          </w:r>
+        </w:p>
+        <w:p>
+          <w:pPr>
+            <w:spacing w:before="20"/>
+            <w:rPr>
+              <w:bCs/>
+              <w:sz w:val="18"/>
+              <w:szCs w:val="18"/>
+              <w:lang w:val="en-GB"/>
+            </w:rPr>
+          </w:pPr>
+          <w:proofErr w:type="gramStart"/>
           <w:r>
             <w:rPr>
               <w:bCs/>
@@ -1223,15 +1432,27 @@
             </w:rPr>
             <w:t xml:space="preserve">{{ </w:t>
           </w:r>
-          <w:r>
-            <w:rPr>
-              <w:bCs/>
-              <w:sz w:val="18"/>
-              <w:szCs w:val="18"/>
-              <w:lang w:val="en-GB"/>
-            </w:rPr>
-            <w:t>f_number</w:t>
-          </w:r>
+          <w:proofErr w:type="spellStart"/>
+          <w:r>
+            <w:rPr>
+              <w:bCs/>
+              <w:sz w:val="18"/>
+              <w:szCs w:val="18"/>
+              <w:lang w:val="en-GB"/>
+            </w:rPr>
+            <w:t>f</w:t>
+          </w:r>
+          <w:proofErr w:type="gramEnd"/>
+          <w:r>
+            <w:rPr>
+              <w:bCs/>
+              <w:sz w:val="18"/>
+              <w:szCs w:val="18"/>
+              <w:lang w:val="en-GB"/>
+            </w:rPr>
+            <w:t>_number</w:t>
+          </w:r>
+          <w:proofErr w:type="spellEnd"/>
           <w:r>
             <w:rPr>
               <w:bCs/>
@@ -1369,26 +1590,38 @@
               <w:lang w:val="en-GB"/>
             </w:rPr>
           </w:pPr>
-          <w:r>
-            <w:rPr>
-              <w:bCs/>
-              <w:sz w:val="18"/>
-              <w:szCs w:val="18"/>
-              <w:lang w:val="en-GB"/>
-            </w:rPr>
-            <w:t>lf_applicable == ‘Yes’ %}</w:t>
-          </w:r>
-        </w:p>
-        <w:p>
-          <w:pPr>
-            <w:spacing w:before="20"/>
-            <w:rPr>
-              <w:bCs/>
-              <w:sz w:val="18"/>
-              <w:szCs w:val="18"/>
-              <w:lang w:val="en-GB"/>
-            </w:rPr>
-          </w:pPr>
+          <w:proofErr w:type="spellStart"/>
+          <w:r>
+            <w:rPr>
+              <w:bCs/>
+              <w:sz w:val="18"/>
+              <w:szCs w:val="18"/>
+              <w:lang w:val="en-GB"/>
+            </w:rPr>
+            <w:t>lf_applicable</w:t>
+          </w:r>
+          <w:proofErr w:type="spellEnd"/>
+          <w:r>
+            <w:rPr>
+              <w:bCs/>
+              <w:sz w:val="18"/>
+              <w:szCs w:val="18"/>
+              <w:lang w:val="en-GB"/>
+            </w:rPr>
+            <w:t xml:space="preserve"> == ‘Yes’ %}</w:t>
+          </w:r>
+        </w:p>
+        <w:p>
+          <w:pPr>
+            <w:spacing w:before="20"/>
+            <w:rPr>
+              <w:bCs/>
+              <w:sz w:val="18"/>
+              <w:szCs w:val="18"/>
+              <w:lang w:val="en-GB"/>
+            </w:rPr>
+          </w:pPr>
+          <w:proofErr w:type="gramStart"/>
           <w:r>
             <w:rPr>
               <w:bCs/>
@@ -1398,15 +1631,27 @@
             </w:rPr>
             <w:t xml:space="preserve">{{ </w:t>
           </w:r>
-          <w:r>
-            <w:rPr>
-              <w:bCs/>
-              <w:sz w:val="18"/>
-              <w:szCs w:val="18"/>
-              <w:lang w:val="en-GB"/>
-            </w:rPr>
-            <w:t>e_mail</w:t>
-          </w:r>
+          <w:proofErr w:type="spellStart"/>
+          <w:r>
+            <w:rPr>
+              <w:bCs/>
+              <w:sz w:val="18"/>
+              <w:szCs w:val="18"/>
+              <w:lang w:val="en-GB"/>
+            </w:rPr>
+            <w:t>e</w:t>
+          </w:r>
+          <w:proofErr w:type="gramEnd"/>
+          <w:r>
+            <w:rPr>
+              <w:bCs/>
+              <w:sz w:val="18"/>
+              <w:szCs w:val="18"/>
+              <w:lang w:val="en-GB"/>
+            </w:rPr>
+            <w:t>_mail</w:t>
+          </w:r>
+          <w:proofErr w:type="spellEnd"/>
           <w:r>
             <w:rPr>
               <w:bCs/>
@@ -1562,26 +1807,38 @@
               <w:lang w:val="en-GB"/>
             </w:rPr>
           </w:pPr>
-          <w:r>
-            <w:rPr>
-              <w:bCs/>
-              <w:sz w:val="18"/>
-              <w:szCs w:val="18"/>
-              <w:lang w:val="en-GB"/>
-            </w:rPr>
-            <w:t>lf_applicable == ‘Yes’ %}</w:t>
-          </w:r>
-        </w:p>
-        <w:p>
-          <w:pPr>
-            <w:spacing w:before="20"/>
-            <w:rPr>
-              <w:bCs/>
-              <w:sz w:val="18"/>
-              <w:szCs w:val="18"/>
-              <w:lang w:val="en-GB"/>
-            </w:rPr>
-          </w:pPr>
+          <w:proofErr w:type="spellStart"/>
+          <w:r>
+            <w:rPr>
+              <w:bCs/>
+              <w:sz w:val="18"/>
+              <w:szCs w:val="18"/>
+              <w:lang w:val="en-GB"/>
+            </w:rPr>
+            <w:t>lf_applicable</w:t>
+          </w:r>
+          <w:proofErr w:type="spellEnd"/>
+          <w:r>
+            <w:rPr>
+              <w:bCs/>
+              <w:sz w:val="18"/>
+              <w:szCs w:val="18"/>
+              <w:lang w:val="en-GB"/>
+            </w:rPr>
+            <w:t xml:space="preserve"> == ‘Yes’ %}</w:t>
+          </w:r>
+        </w:p>
+        <w:p>
+          <w:pPr>
+            <w:spacing w:before="20"/>
+            <w:rPr>
+              <w:bCs/>
+              <w:sz w:val="18"/>
+              <w:szCs w:val="18"/>
+              <w:lang w:val="en-GB"/>
+            </w:rPr>
+          </w:pPr>
+          <w:proofErr w:type="gramStart"/>
           <w:r>
             <w:rPr>
               <w:bCs/>
@@ -1591,15 +1848,27 @@
             </w:rPr>
             <w:t xml:space="preserve">{{ </w:t>
           </w:r>
-          <w:r>
-            <w:rPr>
-              <w:bCs/>
-              <w:sz w:val="18"/>
-              <w:szCs w:val="18"/>
-              <w:lang w:val="en-GB"/>
-            </w:rPr>
-            <w:t>lf_address</w:t>
-          </w:r>
+          <w:proofErr w:type="spellStart"/>
+          <w:r>
+            <w:rPr>
+              <w:bCs/>
+              <w:sz w:val="18"/>
+              <w:szCs w:val="18"/>
+              <w:lang w:val="en-GB"/>
+            </w:rPr>
+            <w:t>lf</w:t>
+          </w:r>
+          <w:proofErr w:type="gramEnd"/>
+          <w:r>
+            <w:rPr>
+              <w:bCs/>
+              <w:sz w:val="18"/>
+              <w:szCs w:val="18"/>
+              <w:lang w:val="en-GB"/>
+            </w:rPr>
+            <w:t>_address</w:t>
+          </w:r>
+          <w:proofErr w:type="spellEnd"/>
           <w:r>
             <w:rPr>
               <w:bCs/>
@@ -2651,12 +2920,9 @@
 </file>
 
 <file path=customXml/item1.xml><?xml version="1.0" encoding="utf-8"?>
-<?mso-contentType ?>
-<FormTemplates xmlns="http://schemas.microsoft.com/sharepoint/v3/contenttype/forms">
-  <Display>DocumentLibraryForm</Display>
-  <Edit>DocumentLibraryForm</Edit>
-  <New>DocumentLibraryForm</New>
-</FormTemplates>
+<p:properties xmlns:p="http://schemas.microsoft.com/office/2006/metadata/properties" xmlns:xsi="http://www.w3.org/2001/XMLSchema-instance" xmlns:pc="http://schemas.microsoft.com/office/infopath/2007/PartnerControls">
+  <documentManagement/>
+</p:properties>
 </file>
 
 <file path=customXml/item2.xml><?xml version="1.0" encoding="utf-8"?>
@@ -2792,15 +3058,19 @@
 </file>
 
 <file path=customXml/item3.xml><?xml version="1.0" encoding="utf-8"?>
-<p:properties xmlns:p="http://schemas.microsoft.com/office/2006/metadata/properties" xmlns:xsi="http://www.w3.org/2001/XMLSchema-instance" xmlns:pc="http://schemas.microsoft.com/office/infopath/2007/PartnerControls">
-  <documentManagement/>
-</p:properties>
+<?mso-contentType ?>
+<FormTemplates xmlns="http://schemas.microsoft.com/sharepoint/v3/contenttype/forms">
+  <Display>DocumentLibraryForm</Display>
+  <Edit>DocumentLibraryForm</Edit>
+  <New>DocumentLibraryForm</New>
+</FormTemplates>
 </file>
 
 <file path=customXml/itemProps1.xml><?xml version="1.0" encoding="utf-8"?>
-<ds:datastoreItem xmlns:ds="http://schemas.openxmlformats.org/officeDocument/2006/customXml" ds:itemID="{8D24E936-8CB5-4742-831E-0C903E93D8D3}">
+<ds:datastoreItem xmlns:ds="http://schemas.openxmlformats.org/officeDocument/2006/customXml" ds:itemID="{08C95320-362E-4054-A918-DAF0A1DA41B0}">
   <ds:schemaRefs>
-    <ds:schemaRef ds:uri="http://schemas.microsoft.com/sharepoint/v3/contenttype/forms"/>
+    <ds:schemaRef ds:uri="http://schemas.microsoft.com/office/2006/metadata/properties"/>
+    <ds:schemaRef ds:uri="http://schemas.microsoft.com/office/infopath/2007/PartnerControls"/>
   </ds:schemaRefs>
 </ds:datastoreItem>
 </file>
@@ -2824,10 +3094,9 @@
 </file>
 
 <file path=customXml/itemProps3.xml><?xml version="1.0" encoding="utf-8"?>
-<ds:datastoreItem xmlns:ds="http://schemas.openxmlformats.org/officeDocument/2006/customXml" ds:itemID="{08C95320-362E-4054-A918-DAF0A1DA41B0}">
+<ds:datastoreItem xmlns:ds="http://schemas.openxmlformats.org/officeDocument/2006/customXml" ds:itemID="{8D24E936-8CB5-4742-831E-0C903E93D8D3}">
   <ds:schemaRefs>
-    <ds:schemaRef ds:uri="http://schemas.microsoft.com/office/2006/metadata/properties"/>
-    <ds:schemaRef ds:uri="http://schemas.microsoft.com/office/infopath/2007/PartnerControls"/>
+    <ds:schemaRef ds:uri="http://schemas.microsoft.com/sharepoint/v3/contenttype/forms"/>
   </ds:schemaRefs>
 </ds:datastoreItem>
 </file>
</xml_diff>